<commit_message>
added GZGU statistics docs
</commit_message>
<xml_diff>
--- a/bd_descriptions/Описание таблиц_абитуриенты.docx
+++ b/bd_descriptions/Описание таблиц_абитуриенты.docx
@@ -1,6 +1,6 @@
 
 <file path=word/document.xml><?xml version="1.0" encoding="utf-8"?>
-<w:document xmlns:wpc="http://schemas.microsoft.com/office/word/2010/wordprocessingCanvas" xmlns:mc="http://schemas.openxmlformats.org/markup-compatibility/2006" xmlns:o="urn:schemas-microsoft-com:office:office" xmlns:r="http://schemas.openxmlformats.org/officeDocument/2006/relationships" xmlns:m="http://schemas.openxmlformats.org/officeDocument/2006/math" xmlns:v="urn:schemas-microsoft-com:vml" xmlns:wp14="http://schemas.microsoft.com/office/word/2010/wordprocessingDrawing" xmlns:wp="http://schemas.openxmlformats.org/drawingml/2006/wordprocessingDrawing" xmlns:w10="urn:schemas-microsoft-com:office:word" xmlns:w="http://schemas.openxmlformats.org/wordprocessingml/2006/main" xmlns:w14="http://schemas.microsoft.com/office/word/2010/wordml" xmlns:w15="http://schemas.microsoft.com/office/word/2012/wordml" xmlns:wpg="http://schemas.microsoft.com/office/word/2010/wordprocessingGroup" xmlns:wpi="http://schemas.microsoft.com/office/word/2010/wordprocessingInk" xmlns:wne="http://schemas.microsoft.com/office/word/2006/wordml" xmlns:wps="http://schemas.microsoft.com/office/word/2010/wordprocessingShape" mc:Ignorable="w14 w15 wp14">
+<w:document xmlns:wpc="http://schemas.microsoft.com/office/word/2010/wordprocessingCanvas" xmlns:cx="http://schemas.microsoft.com/office/drawing/2014/chartex" xmlns:cx1="http://schemas.microsoft.com/office/drawing/2015/9/8/chartex" xmlns:cx2="http://schemas.microsoft.com/office/drawing/2015/10/21/chartex" xmlns:cx3="http://schemas.microsoft.com/office/drawing/2016/5/9/chartex" xmlns:cx4="http://schemas.microsoft.com/office/drawing/2016/5/10/chartex" xmlns:cx5="http://schemas.microsoft.com/office/drawing/2016/5/11/chartex" xmlns:cx6="http://schemas.microsoft.com/office/drawing/2016/5/12/chartex" xmlns:cx7="http://schemas.microsoft.com/office/drawing/2016/5/13/chartex" xmlns:cx8="http://schemas.microsoft.com/office/drawing/2016/5/14/chartex" xmlns:mc="http://schemas.openxmlformats.org/markup-compatibility/2006" xmlns:aink="http://schemas.microsoft.com/office/drawing/2016/ink" xmlns:am3d="http://schemas.microsoft.com/office/drawing/2017/model3d" xmlns:o="urn:schemas-microsoft-com:office:office" xmlns:r="http://schemas.openxmlformats.org/officeDocument/2006/relationships" xmlns:m="http://schemas.openxmlformats.org/officeDocument/2006/math" xmlns:v="urn:schemas-microsoft-com:vml" xmlns:wp14="http://schemas.microsoft.com/office/word/2010/wordprocessingDrawing" xmlns:wp="http://schemas.openxmlformats.org/drawingml/2006/wordprocessingDrawing" xmlns:w10="urn:schemas-microsoft-com:office:word" xmlns:w="http://schemas.openxmlformats.org/wordprocessingml/2006/main" xmlns:w14="http://schemas.microsoft.com/office/word/2010/wordml" xmlns:w15="http://schemas.microsoft.com/office/word/2012/wordml" xmlns:w16cid="http://schemas.microsoft.com/office/word/2016/wordml/cid" xmlns:w16se="http://schemas.microsoft.com/office/word/2015/wordml/symex" xmlns:wpg="http://schemas.microsoft.com/office/word/2010/wordprocessingGroup" xmlns:wpi="http://schemas.microsoft.com/office/word/2010/wordprocessingInk" xmlns:wne="http://schemas.microsoft.com/office/word/2006/wordml" xmlns:wps="http://schemas.microsoft.com/office/word/2010/wordprocessingShape" mc:Ignorable="w14 w15 w16se w16cid wp14">
   <w:body>
     <w:p>
       <w:pPr>
@@ -2133,7 +2133,6 @@
         <w:lastRenderedPageBreak/>
         <w:t xml:space="preserve">И еще одна важная таблица – </w:t>
       </w:r>
-      <w:bookmarkStart w:id="0" w:name="_GoBack"/>
       <w:proofErr w:type="spellStart"/>
       <w:r>
         <w:rPr>
@@ -2145,11 +2144,7 @@
       </w:r>
       <w:proofErr w:type="spellEnd"/>
       <w:r>
-        <w:t xml:space="preserve"> </w:t>
-      </w:r>
-      <w:bookmarkEnd w:id="0"/>
-      <w:r>
-        <w:t>– содержит информацию по плану приема (количество мест для конкурсов). Полей в ней много, но нас интересуют следующие:</w:t>
+        <w:t xml:space="preserve"> – содержит информацию по плану приема (количество мест для конкурсов). Полей в ней много, но нас интересуют следующие:</w:t>
       </w:r>
     </w:p>
     <w:tbl>
@@ -2914,12 +2909,46 @@
           <w:p>
             <w:pPr>
               <w:jc w:val="center"/>
-              <w:rPr>
-                <w:lang w:val="en-US"/>
-              </w:rPr>
-            </w:pPr>
+            </w:pPr>
+            <w:bookmarkStart w:id="0" w:name="_GoBack"/>
             <w:proofErr w:type="spellStart"/>
             <w:r>
+              <w:t>rdata</w:t>
+            </w:r>
+            <w:bookmarkEnd w:id="0"/>
+            <w:proofErr w:type="spellEnd"/>
+          </w:p>
+        </w:tc>
+        <w:tc>
+          <w:tcPr>
+            <w:tcW w:w="4673" w:type="dxa"/>
+            <w:vAlign w:val="center"/>
+          </w:tcPr>
+          <w:p>
+            <w:pPr>
+              <w:jc w:val="center"/>
+            </w:pPr>
+            <w:r>
+              <w:t>Дата регистрации абитуриента (=дата подачи заявления)</w:t>
+            </w:r>
+          </w:p>
+        </w:tc>
+      </w:tr>
+      <w:tr>
+        <w:tc>
+          <w:tcPr>
+            <w:tcW w:w="4672" w:type="dxa"/>
+            <w:vAlign w:val="center"/>
+          </w:tcPr>
+          <w:p>
+            <w:pPr>
+              <w:jc w:val="center"/>
+              <w:rPr>
+                <w:lang w:val="en-US"/>
+              </w:rPr>
+            </w:pPr>
+            <w:proofErr w:type="spellStart"/>
+            <w:r>
               <w:rPr>
                 <w:lang w:val="en-US"/>
               </w:rPr>
@@ -3275,13 +3304,7 @@
               <w:jc w:val="center"/>
             </w:pPr>
             <w:r>
-              <w:t xml:space="preserve">Идентификатор </w:t>
-            </w:r>
-            <w:r>
-              <w:t>типа учебного заведения</w:t>
-            </w:r>
-            <w:r>
-              <w:t xml:space="preserve"> (иначе говоря, что закончил – школа, училище, …) – внешний ключ, ссылается на таблицу </w:t>
+              <w:t xml:space="preserve">Идентификатор типа учебного заведения (иначе говоря, что закончил – школа, училище, …) – внешний ключ, ссылается на таблицу </w:t>
             </w:r>
             <w:r>
               <w:rPr>
@@ -3324,13 +3347,7 @@
               <w:jc w:val="center"/>
             </w:pPr>
             <w:r>
-              <w:t xml:space="preserve">Наименование </w:t>
-            </w:r>
-            <w:r>
-              <w:t xml:space="preserve">школы </w:t>
-            </w:r>
-            <w:r>
-              <w:t>(школы чаще всего)</w:t>
+              <w:t>Наименование школы (школы чаще всего)</w:t>
             </w:r>
           </w:p>
         </w:tc>
@@ -3733,10 +3750,7 @@
               <w:jc w:val="center"/>
             </w:pPr>
             <w:r>
-              <w:t>Флаг отнесения абитуриента к категории БВИ</w:t>
-            </w:r>
-            <w:r>
-              <w:t xml:space="preserve"> (у тех, кто в эту категорию не попали будут значения </w:t>
+              <w:t xml:space="preserve">Флаг отнесения абитуриента к категории БВИ (у тех, кто в эту категорию не попали будут значения </w:t>
             </w:r>
             <w:r>
               <w:rPr>
@@ -3745,10 +3759,7 @@
               <w:t>NULL</w:t>
             </w:r>
             <w:r>
-              <w:t xml:space="preserve"> или 0, у тех же, кто попали – от 1 и больше)</w:t>
-            </w:r>
-            <w:r>
-              <w:t xml:space="preserve"> – внешний ключ, ссылается на таблицу </w:t>
+              <w:t xml:space="preserve"> или 0, у тех же, кто попали – от 1 и больше) – внешний ключ, ссылается на таблицу </w:t>
             </w:r>
             <w:proofErr w:type="spellStart"/>
             <w:r>
@@ -3793,10 +3804,7 @@
               <w:jc w:val="center"/>
             </w:pPr>
             <w:r>
-              <w:t>Флаг отнесения абитуриента к категории КВОТЫ</w:t>
-            </w:r>
-            <w:r>
-              <w:t xml:space="preserve"> (у тех, кто в эту категорию не попали будут значения </w:t>
+              <w:t xml:space="preserve">Флаг отнесения абитуриента к категории КВОТЫ (у тех, кто в эту категорию не попали будут значения </w:t>
             </w:r>
             <w:r>
               <w:rPr>
@@ -3805,10 +3813,7 @@
               <w:t>NULL</w:t>
             </w:r>
             <w:r>
-              <w:t xml:space="preserve"> или 0, у тех же, кто попали – от 1 и больш</w:t>
-            </w:r>
-            <w:r>
-              <w:t>е) – внешний ключ, ссылается на таблицу</w:t>
+              <w:t xml:space="preserve"> или 0, у тех же, кто попали – от 1 и больше) – внешний ключ, ссылается на таблицу</w:t>
             </w:r>
             <w:r>
               <w:t xml:space="preserve"> </w:t>
@@ -3862,10 +3867,7 @@
               <w:jc w:val="center"/>
             </w:pPr>
             <w:r>
-              <w:t>Флаг наличия у абитуриента ПРЕИМУЩЕСТВ при поступлении</w:t>
-            </w:r>
-            <w:r>
-              <w:t xml:space="preserve"> (у тех, кто в эту категорию не попали будут значения </w:t>
+              <w:t xml:space="preserve">Флаг наличия у абитуриента ПРЕИМУЩЕСТВ при поступлении (у тех, кто в эту категорию не попали будут значения </w:t>
             </w:r>
             <w:r>
               <w:rPr>
@@ -3874,10 +3876,7 @@
               <w:t>NULL</w:t>
             </w:r>
             <w:r>
-              <w:t xml:space="preserve"> или 0, у тех</w:t>
-            </w:r>
-            <w:r>
-              <w:t xml:space="preserve"> же, кто попали – от 1 и больше) – внешний ключ, ссылается на таблицу</w:t>
+              <w:t xml:space="preserve"> или 0, у тех же, кто попали – от 1 и больше) – внешний ключ, ссылается на таблицу</w:t>
             </w:r>
             <w:r>
               <w:t xml:space="preserve"> </w:t>
@@ -3927,19 +3926,11 @@
               <w:jc w:val="center"/>
             </w:pPr>
             <w:r>
-              <w:t xml:space="preserve">Дата возврата документа (по этому полю можно </w:t>
-            </w:r>
-            <w:r>
-              <w:t xml:space="preserve">и нужно </w:t>
-            </w:r>
-            <w:r>
-              <w:t>отсекать тех, кто уже забрал документы и в конкурсе не участвует</w:t>
-            </w:r>
-            <w:r>
-              <w:t>, также понадобится при генерации отчетов по возврату документов</w:t>
-            </w:r>
-            <w:r>
-              <w:t>)</w:t>
+              <w:t xml:space="preserve">Дата возврата документа (по этому полю можно и нужно отсекать тех, кто уже забрал документы и в конкурсе не участвует, также </w:t>
+            </w:r>
+            <w:r>
+              <w:lastRenderedPageBreak/>
+              <w:t>понадобится при генерации отчетов по возврату документов)</w:t>
             </w:r>
           </w:p>
         </w:tc>
@@ -6190,7 +6181,7 @@
 </file>
 
 <file path=word/numbering.xml><?xml version="1.0" encoding="utf-8"?>
-<w:numbering xmlns:wpc="http://schemas.microsoft.com/office/word/2010/wordprocessingCanvas" xmlns:mc="http://schemas.openxmlformats.org/markup-compatibility/2006" xmlns:o="urn:schemas-microsoft-com:office:office" xmlns:r="http://schemas.openxmlformats.org/officeDocument/2006/relationships" xmlns:m="http://schemas.openxmlformats.org/officeDocument/2006/math" xmlns:v="urn:schemas-microsoft-com:vml" xmlns:wp14="http://schemas.microsoft.com/office/word/2010/wordprocessingDrawing" xmlns:wp="http://schemas.openxmlformats.org/drawingml/2006/wordprocessingDrawing" xmlns:w10="urn:schemas-microsoft-com:office:word" xmlns:w="http://schemas.openxmlformats.org/wordprocessingml/2006/main" xmlns:w14="http://schemas.microsoft.com/office/word/2010/wordml" xmlns:w15="http://schemas.microsoft.com/office/word/2012/wordml" xmlns:wpg="http://schemas.microsoft.com/office/word/2010/wordprocessingGroup" xmlns:wpi="http://schemas.microsoft.com/office/word/2010/wordprocessingInk" xmlns:wne="http://schemas.microsoft.com/office/word/2006/wordml" xmlns:wps="http://schemas.microsoft.com/office/word/2010/wordprocessingShape" mc:Ignorable="w14 w15 wp14">
+<w:numbering xmlns:wpc="http://schemas.microsoft.com/office/word/2010/wordprocessingCanvas" xmlns:cx="http://schemas.microsoft.com/office/drawing/2014/chartex" xmlns:cx1="http://schemas.microsoft.com/office/drawing/2015/9/8/chartex" xmlns:cx2="http://schemas.microsoft.com/office/drawing/2015/10/21/chartex" xmlns:cx3="http://schemas.microsoft.com/office/drawing/2016/5/9/chartex" xmlns:cx4="http://schemas.microsoft.com/office/drawing/2016/5/10/chartex" xmlns:cx5="http://schemas.microsoft.com/office/drawing/2016/5/11/chartex" xmlns:cx6="http://schemas.microsoft.com/office/drawing/2016/5/12/chartex" xmlns:cx7="http://schemas.microsoft.com/office/drawing/2016/5/13/chartex" xmlns:cx8="http://schemas.microsoft.com/office/drawing/2016/5/14/chartex" xmlns:mc="http://schemas.openxmlformats.org/markup-compatibility/2006" xmlns:aink="http://schemas.microsoft.com/office/drawing/2016/ink" xmlns:am3d="http://schemas.microsoft.com/office/drawing/2017/model3d" xmlns:o="urn:schemas-microsoft-com:office:office" xmlns:r="http://schemas.openxmlformats.org/officeDocument/2006/relationships" xmlns:m="http://schemas.openxmlformats.org/officeDocument/2006/math" xmlns:v="urn:schemas-microsoft-com:vml" xmlns:wp14="http://schemas.microsoft.com/office/word/2010/wordprocessingDrawing" xmlns:wp="http://schemas.openxmlformats.org/drawingml/2006/wordprocessingDrawing" xmlns:w10="urn:schemas-microsoft-com:office:word" xmlns:w="http://schemas.openxmlformats.org/wordprocessingml/2006/main" xmlns:w14="http://schemas.microsoft.com/office/word/2010/wordml" xmlns:w15="http://schemas.microsoft.com/office/word/2012/wordml" xmlns:w16cid="http://schemas.microsoft.com/office/word/2016/wordml/cid" xmlns:w16se="http://schemas.microsoft.com/office/word/2015/wordml/symex" xmlns:wpg="http://schemas.microsoft.com/office/word/2010/wordprocessingGroup" xmlns:wpi="http://schemas.microsoft.com/office/word/2010/wordprocessingInk" xmlns:wne="http://schemas.microsoft.com/office/word/2006/wordml" xmlns:wps="http://schemas.microsoft.com/office/word/2010/wordprocessingShape" mc:Ignorable="w14 w15 w16se w16cid wp14">
   <w:abstractNum w:abstractNumId="0" w15:restartNumberingAfterBreak="0">
     <w:nsid w:val="0C0129BD"/>
     <w:multiLevelType w:val="hybridMultilevel"/>
@@ -6427,7 +6418,7 @@
 </file>
 
 <file path=word/styles.xml><?xml version="1.0" encoding="utf-8"?>
-<w:styles xmlns:mc="http://schemas.openxmlformats.org/markup-compatibility/2006" xmlns:r="http://schemas.openxmlformats.org/officeDocument/2006/relationships" xmlns:w="http://schemas.openxmlformats.org/wordprocessingml/2006/main" xmlns:w14="http://schemas.microsoft.com/office/word/2010/wordml" xmlns:w15="http://schemas.microsoft.com/office/word/2012/wordml" mc:Ignorable="w14 w15">
+<w:styles xmlns:mc="http://schemas.openxmlformats.org/markup-compatibility/2006" xmlns:r="http://schemas.openxmlformats.org/officeDocument/2006/relationships" xmlns:w="http://schemas.openxmlformats.org/wordprocessingml/2006/main" xmlns:w14="http://schemas.microsoft.com/office/word/2010/wordml" xmlns:w15="http://schemas.microsoft.com/office/word/2012/wordml" xmlns:w16cid="http://schemas.microsoft.com/office/word/2016/wordml/cid" xmlns:w16se="http://schemas.microsoft.com/office/word/2015/wordml/symex" mc:Ignorable="w14 w15 w16se w16cid">
   <w:docDefaults>
     <w:rPrDefault>
       <w:rPr>
@@ -6443,7 +6434,7 @@
       </w:pPr>
     </w:pPrDefault>
   </w:docDefaults>
-  <w:latentStyles w:defLockedState="0" w:defUIPriority="99" w:defSemiHidden="0" w:defUnhideWhenUsed="0" w:defQFormat="0" w:count="371">
+  <w:latentStyles w:defLockedState="0" w:defUIPriority="99" w:defSemiHidden="0" w:defUnhideWhenUsed="0" w:defQFormat="0" w:count="375">
     <w:lsdException w:name="Normal" w:uiPriority="0" w:qFormat="1"/>
     <w:lsdException w:name="heading 1" w:uiPriority="9" w:qFormat="1"/>
     <w:lsdException w:name="heading 2" w:semiHidden="1" w:uiPriority="9" w:unhideWhenUsed="1" w:qFormat="1"/>
@@ -6549,7 +6540,6 @@
     <w:lsdException w:name="HTML Sample" w:semiHidden="1" w:unhideWhenUsed="1"/>
     <w:lsdException w:name="HTML Typewriter" w:semiHidden="1" w:unhideWhenUsed="1"/>
     <w:lsdException w:name="HTML Variable" w:semiHidden="1" w:unhideWhenUsed="1"/>
-    <w:lsdException w:name="Normal Table" w:semiHidden="1" w:unhideWhenUsed="1"/>
     <w:lsdException w:name="annotation subject" w:semiHidden="1" w:unhideWhenUsed="1"/>
     <w:lsdException w:name="No List" w:semiHidden="1" w:unhideWhenUsed="1"/>
     <w:lsdException w:name="Outline List 1" w:semiHidden="1" w:unhideWhenUsed="1"/>
@@ -6593,10 +6583,8 @@
     <w:lsdException w:name="Table Elegant" w:semiHidden="1" w:unhideWhenUsed="1"/>
     <w:lsdException w:name="Table Professional" w:semiHidden="1" w:unhideWhenUsed="1"/>
     <w:lsdException w:name="Table Subtle 1" w:semiHidden="1" w:unhideWhenUsed="1"/>
-    <w:lsdException w:name="Table Subtle 2" w:semiHidden="1" w:unhideWhenUsed="1"/>
     <w:lsdException w:name="Table Web 1" w:semiHidden="1" w:unhideWhenUsed="1"/>
     <w:lsdException w:name="Table Web 2" w:semiHidden="1" w:unhideWhenUsed="1"/>
-    <w:lsdException w:name="Table Web 3" w:semiHidden="1" w:unhideWhenUsed="1"/>
     <w:lsdException w:name="Balloon Text" w:semiHidden="1" w:unhideWhenUsed="1"/>
     <w:lsdException w:name="Table Grid" w:uiPriority="39"/>
     <w:lsdException w:name="Table Theme" w:semiHidden="1" w:unhideWhenUsed="1"/>
@@ -6815,6 +6803,10 @@
     <w:lsdException w:name="List Table 5 Dark Accent 6" w:uiPriority="50"/>
     <w:lsdException w:name="List Table 6 Colorful Accent 6" w:uiPriority="51"/>
     <w:lsdException w:name="List Table 7 Colorful Accent 6" w:uiPriority="52"/>
+    <w:lsdException w:name="Mention" w:semiHidden="1" w:unhideWhenUsed="1"/>
+    <w:lsdException w:name="Smart Hyperlink" w:semiHidden="1" w:unhideWhenUsed="1"/>
+    <w:lsdException w:name="Hashtag" w:semiHidden="1" w:unhideWhenUsed="1"/>
+    <w:lsdException w:name="Unresolved Mention" w:semiHidden="1" w:unhideWhenUsed="1"/>
   </w:latentStyles>
   <w:style w:type="paragraph" w:default="1" w:styleId="a">
     <w:name w:val="Normal"/>

</xml_diff>